<commit_message>
Update Document Archiving SRS.docx
</commit_message>
<xml_diff>
--- a/SRS/Document Archiving SRS.docx
+++ b/SRS/Document Archiving SRS.docx
@@ -119,8 +119,6 @@
         </w:rPr>
         <w:t xml:space="preserve">Version 1.0 </w:t>
       </w:r>
-      <w:bookmarkStart w:id="0" w:name="_GoBack"/>
-      <w:bookmarkEnd w:id="0"/>
     </w:p>
     <w:p>
       <w:pPr>
@@ -365,8 +363,8 @@
           <w:titlePg/>
         </w:sectPr>
       </w:pPr>
-      <w:bookmarkStart w:id="1" w:name="_heading=h.gjdgxs" w:colFirst="0" w:colLast="0"/>
-      <w:bookmarkEnd w:id="1"/>
+      <w:bookmarkStart w:id="0" w:name="_heading=h.gjdgxs" w:colFirst="0" w:colLast="0"/>
+      <w:bookmarkEnd w:id="0"/>
     </w:p>
     <w:p>
       <w:pPr>
@@ -761,13 +759,6 @@
               <w:szCs w:val="22"/>
             </w:rPr>
             <w:tab/>
-          </w:r>
-          <w:r>
-            <w:rPr>
-              <w:color w:val="000000"/>
-              <w:sz w:val="22"/>
-              <w:szCs w:val="22"/>
-            </w:rPr>
             <w:t>Intended Audience and Reading Suggestions</w:t>
           </w:r>
           <w:r>
@@ -1247,10 +1238,7 @@
             <w:fldChar w:fldCharType="begin"/>
           </w:r>
           <w:r>
-            <w:instrText xml:space="preserve"> HYPERLINK \l "_heading=h.</w:instrText>
-          </w:r>
-          <w:r>
-            <w:instrText xml:space="preserve">3tbugp1" </w:instrText>
+            <w:instrText xml:space="preserve"> HYPERLINK \l "_heading=h.3tbugp1" </w:instrText>
           </w:r>
           <w:r>
             <w:fldChar w:fldCharType="separate"/>
@@ -1502,12 +1490,6 @@
               <w:color w:val="000000"/>
             </w:rPr>
             <w:tab/>
-          </w:r>
-          <w:r>
-            <w:rPr>
-              <w:b/>
-              <w:color w:val="000000"/>
-            </w:rPr>
             <w:t>External Interface Requirements</w:t>
           </w:r>
           <w:r>
@@ -1985,10 +1967,7 @@
             <w:fldChar w:fldCharType="begin"/>
           </w:r>
           <w:r>
-            <w:instrText xml:space="preserve"> HYPERLINK \l "_heading=h.4k6</w:instrText>
-          </w:r>
-          <w:r>
-            <w:instrText xml:space="preserve">68n3" </w:instrText>
+            <w:instrText xml:space="preserve"> HYPERLINK \l "_heading=h.4k668n3" </w:instrText>
           </w:r>
           <w:r>
             <w:fldChar w:fldCharType="separate"/>
@@ -2252,10 +2231,7 @@
             <w:fldChar w:fldCharType="begin"/>
           </w:r>
           <w:r>
-            <w:instrText xml:space="preserve"> HYPERLINK</w:instrText>
-          </w:r>
-          <w:r>
-            <w:instrText xml:space="preserve"> \l "_heading=h.3ygebqi" </w:instrText>
+            <w:instrText xml:space="preserve"> HYPERLINK \l "_heading=h.3ygebqi" </w:instrText>
           </w:r>
           <w:r>
             <w:fldChar w:fldCharType="separate"/>
@@ -2654,8 +2630,8 @@
           <w:rFonts w:ascii="Times New Roman" w:eastAsia="Times New Roman" w:hAnsi="Times New Roman" w:cs="Times New Roman"/>
         </w:rPr>
       </w:pPr>
-      <w:bookmarkStart w:id="2" w:name="_heading=h.30j0zll" w:colFirst="0" w:colLast="0"/>
-      <w:bookmarkEnd w:id="2"/>
+      <w:bookmarkStart w:id="1" w:name="_heading=h.30j0zll" w:colFirst="0" w:colLast="0"/>
+      <w:bookmarkEnd w:id="1"/>
     </w:p>
     <w:p>
       <w:pPr>
@@ -2682,8 +2658,8 @@
       <w:pPr>
         <w:ind w:left="0" w:hanging="2"/>
       </w:pPr>
-      <w:bookmarkStart w:id="3" w:name="_heading=h.1fob9te" w:colFirst="0" w:colLast="0"/>
-      <w:bookmarkEnd w:id="3"/>
+      <w:bookmarkStart w:id="2" w:name="_heading=h.1fob9te" w:colFirst="0" w:colLast="0"/>
+      <w:bookmarkEnd w:id="2"/>
     </w:p>
     <w:p>
       <w:pPr>
@@ -2751,18 +2727,7 @@
           <w:szCs w:val="23"/>
           <w:highlight w:val="white"/>
         </w:rPr>
-        <w:t>This Document (SRS) lays out the description of the software that is to be developed as well as the intention of the software under development. This document also shows what the software is supposed to do as well as how it is supposed to perform, who will</w:t>
-      </w:r>
-      <w:r>
-        <w:rPr>
-          <w:rFonts w:ascii="Roboto" w:eastAsia="Roboto" w:hAnsi="Roboto" w:cs="Roboto"/>
-          <w:i/>
-          <w:color w:val="222222"/>
-          <w:sz w:val="23"/>
-          <w:szCs w:val="23"/>
-          <w:highlight w:val="white"/>
-        </w:rPr>
-        <w:t xml:space="preserve"> use it and how to use it. The document also shows how the development of the software will be done.</w:t>
+        <w:t>This Document (SRS) lays out the description of the software that is to be developed as well as the intention of the software under development. This document also shows what the software is supposed to do as well as how it is supposed to perform, who will use it and how to use it. The document also shows how the development of the software will be done.</w:t>
       </w:r>
     </w:p>
     <w:p>
@@ -2807,8 +2772,9 @@
           <w:szCs w:val="23"/>
           <w:highlight w:val="white"/>
         </w:rPr>
-        <w:t>This document follows the IEEE standard. Bold faces used to emphasize section and subsection headings. Highlighting is to point out wo</w:t>
-      </w:r>
+        <w:t xml:space="preserve">This document follows the IEEE standard. Bold faces used to emphasize section and subsection headings. Highlighting is to point out words in the glossary and italicized text used to label and recognize diagrams and </w:t>
+      </w:r>
+      <w:proofErr w:type="spellStart"/>
       <w:r>
         <w:rPr>
           <w:rFonts w:ascii="Roboto" w:eastAsia="Roboto" w:hAnsi="Roboto" w:cs="Roboto"/>
@@ -2818,9 +2784,9 @@
           <w:szCs w:val="23"/>
           <w:highlight w:val="white"/>
         </w:rPr>
-        <w:t xml:space="preserve">rds in the glossary and italicized text used to label and recognize diagrams and </w:t>
-      </w:r>
-      <w:proofErr w:type="spellStart"/>
+        <w:t>tables.This</w:t>
+      </w:r>
+      <w:proofErr w:type="spellEnd"/>
       <w:r>
         <w:rPr>
           <w:rFonts w:ascii="Roboto" w:eastAsia="Roboto" w:hAnsi="Roboto" w:cs="Roboto"/>
@@ -2830,30 +2796,7 @@
           <w:szCs w:val="23"/>
           <w:highlight w:val="white"/>
         </w:rPr>
-        <w:t>tables.This</w:t>
-      </w:r>
-      <w:proofErr w:type="spellEnd"/>
-      <w:r>
-        <w:rPr>
-          <w:rFonts w:ascii="Roboto" w:eastAsia="Roboto" w:hAnsi="Roboto" w:cs="Roboto"/>
-          <w:i/>
-          <w:color w:val="222222"/>
-          <w:sz w:val="23"/>
-          <w:szCs w:val="23"/>
-          <w:highlight w:val="white"/>
-        </w:rPr>
-        <w:t xml:space="preserve"> Document Contains many types of fonts but to make the document more user friendly we have used bullet points and headings in bold so the client developer and users</w:t>
-      </w:r>
-      <w:r>
-        <w:rPr>
-          <w:rFonts w:ascii="Roboto" w:eastAsia="Roboto" w:hAnsi="Roboto" w:cs="Roboto"/>
-          <w:i/>
-          <w:color w:val="222222"/>
-          <w:sz w:val="23"/>
-          <w:szCs w:val="23"/>
-          <w:highlight w:val="white"/>
-        </w:rPr>
-        <w:t xml:space="preserve"> can easily understand the document there is an index page showing all the heading so the reader can easily jump to his requirement.</w:t>
+        <w:t xml:space="preserve"> Document Contains many types of fonts but to make the document more user friendly we have used bullet points and headings in bold so the client developer and users can easily understand the document there is an index page showing all the heading so the reader can easily jump to his requirement.</w:t>
       </w:r>
     </w:p>
     <w:p>
@@ -2949,35 +2892,16 @@
           <w:szCs w:val="23"/>
           <w:highlight w:val="white"/>
         </w:rPr>
-        <w:t>The Tracking of document manually is waste of time so we have developed a softwa</w:t>
-      </w:r>
-      <w:r>
-        <w:rPr>
-          <w:rFonts w:ascii="Roboto" w:eastAsia="Roboto" w:hAnsi="Roboto" w:cs="Roboto"/>
-          <w:i/>
-          <w:sz w:val="23"/>
-          <w:szCs w:val="23"/>
-          <w:highlight w:val="white"/>
-        </w:rPr>
-        <w:t>re that can store electronic documents in form of files and also keep track of the physical document itself that where it is held so searching it would take few seconds to get to it .</w:t>
-      </w:r>
-      <w:r>
-        <w:rPr>
-          <w:rFonts w:ascii="Roboto" w:eastAsia="Roboto" w:hAnsi="Roboto" w:cs="Roboto"/>
-          <w:i/>
-          <w:sz w:val="23"/>
-          <w:szCs w:val="23"/>
-        </w:rPr>
-        <w:t>The feature to retrieve document online is the main reason you want to se</w:t>
-      </w:r>
-      <w:r>
-        <w:rPr>
-          <w:rFonts w:ascii="Roboto" w:eastAsia="Roboto" w:hAnsi="Roboto" w:cs="Roboto"/>
-          <w:i/>
-          <w:sz w:val="23"/>
-          <w:szCs w:val="23"/>
-        </w:rPr>
-        <w:t xml:space="preserve">t this software up for your organization. </w:t>
+        <w:t>The Tracking of document manually is waste of time so we have developed a software that can store electronic documents in form of files and also keep track of the physical document itself that where it is held so searching it would take few seconds to get to it .</w:t>
+      </w:r>
+      <w:r>
+        <w:rPr>
+          <w:rFonts w:ascii="Roboto" w:eastAsia="Roboto" w:hAnsi="Roboto" w:cs="Roboto"/>
+          <w:i/>
+          <w:sz w:val="23"/>
+          <w:szCs w:val="23"/>
+        </w:rPr>
+        <w:t xml:space="preserve">The feature to retrieve document online is the main reason you want to set this software up for your organization. </w:t>
       </w:r>
     </w:p>
     <w:p>
@@ -3033,10 +2957,7 @@
         <w:ind w:left="2" w:hanging="4"/>
       </w:pPr>
       <w:r>
-        <w:t>Overall Descript</w:t>
-      </w:r>
-      <w:r>
-        <w:t>ion</w:t>
+        <w:t>Overall Description</w:t>
       </w:r>
     </w:p>
     <w:p>
@@ -3071,7 +2992,7 @@
           <w:szCs w:val="23"/>
           <w:highlight w:val="white"/>
         </w:rPr>
-        <w:t xml:space="preserve">The AMS project is a new, self-contained system intended for web application. This system is intended to replace the manual paper-based storing to digital, high quality, cost effective and </w:t>
+        <w:t xml:space="preserve">The AMS project is a new, self-contained system intended for web application. This system is intended to replace the manual paper-based storing to digital, high quality, cost effective and reliable flow of documents and files through-out the organization. The AMS system to be developed benefits greatly the employee’s as well as their supervisor. The other intent of this system is to guide </w:t>
       </w:r>
       <w:r>
         <w:rPr>
@@ -3082,27 +3003,7 @@
           <w:highlight w:val="white"/>
         </w:rPr>
         <w:lastRenderedPageBreak/>
-        <w:t>reliable flow of documents and files throug</w:t>
-      </w:r>
-      <w:r>
-        <w:rPr>
-          <w:rFonts w:ascii="Roboto" w:eastAsia="Roboto" w:hAnsi="Roboto" w:cs="Roboto"/>
-          <w:i/>
-          <w:sz w:val="23"/>
-          <w:szCs w:val="23"/>
-          <w:highlight w:val="white"/>
-        </w:rPr>
-        <w:t xml:space="preserve">h-out the organization. The AMS system to be developed benefits greatly the employee’s as well as their supervisor. The other intent of this system is to guide users to easily track and get to a document without any fatigue or hard work. Web apps serve as </w:t>
-      </w:r>
-      <w:r>
-        <w:rPr>
-          <w:rFonts w:ascii="Roboto" w:eastAsia="Roboto" w:hAnsi="Roboto" w:cs="Roboto"/>
-          <w:i/>
-          <w:sz w:val="23"/>
-          <w:szCs w:val="23"/>
-          <w:highlight w:val="white"/>
-        </w:rPr>
-        <w:t>the frontend, AMS backend responsible for database and information transaction, CRUD services.</w:t>
+        <w:t>users to easily track and get to a document without any fatigue or hard work. Web apps serve as the frontend, AMS backend responsible for database and information transaction, CRUD services.</w:t>
       </w:r>
     </w:p>
     <w:p>
@@ -3211,8 +3112,8 @@
           <w:highlight w:val="white"/>
         </w:rPr>
       </w:pPr>
-      <w:bookmarkStart w:id="4" w:name="_heading=h.su45w0asxr1m" w:colFirst="0" w:colLast="0"/>
-      <w:bookmarkEnd w:id="4"/>
+      <w:bookmarkStart w:id="3" w:name="_heading=h.su45w0asxr1m" w:colFirst="0" w:colLast="0"/>
+      <w:bookmarkEnd w:id="3"/>
       <w:r>
         <w:rPr>
           <w:rFonts w:ascii="Roboto" w:eastAsia="Roboto" w:hAnsi="Roboto" w:cs="Roboto"/>
@@ -3267,112 +3168,103 @@
           <w:highlight w:val="white"/>
         </w:rPr>
       </w:pPr>
-      <w:bookmarkStart w:id="5" w:name="_heading=h.uq6j4bi1qdwr" w:colFirst="0" w:colLast="0"/>
+      <w:bookmarkStart w:id="4" w:name="_heading=h.uq6j4bi1qdwr" w:colFirst="0" w:colLast="0"/>
+      <w:bookmarkEnd w:id="4"/>
+      <w:r>
+        <w:rPr>
+          <w:rFonts w:ascii="Roboto" w:eastAsia="Roboto" w:hAnsi="Roboto" w:cs="Roboto"/>
+          <w:i/>
+          <w:sz w:val="23"/>
+          <w:szCs w:val="23"/>
+          <w:highlight w:val="white"/>
+        </w:rPr>
+        <w:t>3. Rack Registration</w:t>
+      </w:r>
+      <w:r>
+        <w:rPr>
+          <w:rFonts w:ascii="Roboto" w:eastAsia="Roboto" w:hAnsi="Roboto" w:cs="Roboto"/>
+          <w:i/>
+          <w:sz w:val="23"/>
+          <w:szCs w:val="23"/>
+          <w:highlight w:val="white"/>
+        </w:rPr>
+        <w:tab/>
+      </w:r>
+      <w:r>
+        <w:rPr>
+          <w:rFonts w:ascii="Roboto" w:eastAsia="Roboto" w:hAnsi="Roboto" w:cs="Roboto"/>
+          <w:i/>
+          <w:sz w:val="23"/>
+          <w:szCs w:val="23"/>
+          <w:highlight w:val="white"/>
+        </w:rPr>
+        <w:tab/>
+      </w:r>
+      <w:r>
+        <w:rPr>
+          <w:rFonts w:ascii="Roboto" w:eastAsia="Roboto" w:hAnsi="Roboto" w:cs="Roboto"/>
+          <w:i/>
+          <w:sz w:val="23"/>
+          <w:szCs w:val="23"/>
+          <w:highlight w:val="white"/>
+        </w:rPr>
+        <w:tab/>
+      </w:r>
+      <w:r>
+        <w:rPr>
+          <w:rFonts w:ascii="Roboto" w:eastAsia="Roboto" w:hAnsi="Roboto" w:cs="Roboto"/>
+          <w:i/>
+          <w:sz w:val="23"/>
+          <w:szCs w:val="23"/>
+          <w:highlight w:val="white"/>
+        </w:rPr>
+        <w:tab/>
+        <w:t>7. Document Uploading</w:t>
+      </w:r>
+      <w:r>
+        <w:rPr>
+          <w:rFonts w:ascii="Roboto" w:eastAsia="Roboto" w:hAnsi="Roboto" w:cs="Roboto"/>
+          <w:i/>
+          <w:sz w:val="23"/>
+          <w:szCs w:val="23"/>
+          <w:highlight w:val="white"/>
+        </w:rPr>
+        <w:tab/>
+      </w:r>
+      <w:r>
+        <w:rPr>
+          <w:rFonts w:ascii="Roboto" w:eastAsia="Roboto" w:hAnsi="Roboto" w:cs="Roboto"/>
+          <w:i/>
+          <w:sz w:val="23"/>
+          <w:szCs w:val="23"/>
+          <w:highlight w:val="white"/>
+        </w:rPr>
+        <w:tab/>
+      </w:r>
+      <w:r>
+        <w:rPr>
+          <w:rFonts w:ascii="Roboto" w:eastAsia="Roboto" w:hAnsi="Roboto" w:cs="Roboto"/>
+          <w:i/>
+          <w:sz w:val="23"/>
+          <w:szCs w:val="23"/>
+          <w:highlight w:val="white"/>
+        </w:rPr>
+        <w:tab/>
+      </w:r>
+    </w:p>
+    <w:p>
+      <w:pPr>
+        <w:ind w:left="0" w:hanging="2"/>
+        <w:rPr>
+          <w:rFonts w:ascii="Roboto" w:eastAsia="Roboto" w:hAnsi="Roboto" w:cs="Roboto"/>
+          <w:i/>
+          <w:sz w:val="23"/>
+          <w:szCs w:val="23"/>
+          <w:highlight w:val="white"/>
+        </w:rPr>
+      </w:pPr>
+      <w:bookmarkStart w:id="5" w:name="_heading=h.qoozn5b8rsgp" w:colFirst="0" w:colLast="0"/>
       <w:bookmarkEnd w:id="5"/>
-      <w:r>
-        <w:rPr>
-          <w:rFonts w:ascii="Roboto" w:eastAsia="Roboto" w:hAnsi="Roboto" w:cs="Roboto"/>
-          <w:i/>
-          <w:sz w:val="23"/>
-          <w:szCs w:val="23"/>
-          <w:highlight w:val="white"/>
-        </w:rPr>
-        <w:t>3. Rack Registration</w:t>
-      </w:r>
-      <w:r>
-        <w:rPr>
-          <w:rFonts w:ascii="Roboto" w:eastAsia="Roboto" w:hAnsi="Roboto" w:cs="Roboto"/>
-          <w:i/>
-          <w:sz w:val="23"/>
-          <w:szCs w:val="23"/>
-          <w:highlight w:val="white"/>
-        </w:rPr>
-        <w:tab/>
-      </w:r>
-      <w:r>
-        <w:rPr>
-          <w:rFonts w:ascii="Roboto" w:eastAsia="Roboto" w:hAnsi="Roboto" w:cs="Roboto"/>
-          <w:i/>
-          <w:sz w:val="23"/>
-          <w:szCs w:val="23"/>
-          <w:highlight w:val="white"/>
-        </w:rPr>
-        <w:tab/>
-      </w:r>
-      <w:r>
-        <w:rPr>
-          <w:rFonts w:ascii="Roboto" w:eastAsia="Roboto" w:hAnsi="Roboto" w:cs="Roboto"/>
-          <w:i/>
-          <w:sz w:val="23"/>
-          <w:szCs w:val="23"/>
-          <w:highlight w:val="white"/>
-        </w:rPr>
-        <w:tab/>
-      </w:r>
-      <w:r>
-        <w:rPr>
-          <w:rFonts w:ascii="Roboto" w:eastAsia="Roboto" w:hAnsi="Roboto" w:cs="Roboto"/>
-          <w:i/>
-          <w:sz w:val="23"/>
-          <w:szCs w:val="23"/>
-          <w:highlight w:val="white"/>
-        </w:rPr>
-        <w:tab/>
-      </w:r>
-      <w:r>
-        <w:rPr>
-          <w:rFonts w:ascii="Roboto" w:eastAsia="Roboto" w:hAnsi="Roboto" w:cs="Roboto"/>
-          <w:i/>
-          <w:sz w:val="23"/>
-          <w:szCs w:val="23"/>
-          <w:highlight w:val="white"/>
-        </w:rPr>
-        <w:t>7. Document Uploading</w:t>
-      </w:r>
-      <w:r>
-        <w:rPr>
-          <w:rFonts w:ascii="Roboto" w:eastAsia="Roboto" w:hAnsi="Roboto" w:cs="Roboto"/>
-          <w:i/>
-          <w:sz w:val="23"/>
-          <w:szCs w:val="23"/>
-          <w:highlight w:val="white"/>
-        </w:rPr>
-        <w:tab/>
-      </w:r>
-      <w:r>
-        <w:rPr>
-          <w:rFonts w:ascii="Roboto" w:eastAsia="Roboto" w:hAnsi="Roboto" w:cs="Roboto"/>
-          <w:i/>
-          <w:sz w:val="23"/>
-          <w:szCs w:val="23"/>
-          <w:highlight w:val="white"/>
-        </w:rPr>
-        <w:tab/>
-      </w:r>
-      <w:r>
-        <w:rPr>
-          <w:rFonts w:ascii="Roboto" w:eastAsia="Roboto" w:hAnsi="Roboto" w:cs="Roboto"/>
-          <w:i/>
-          <w:sz w:val="23"/>
-          <w:szCs w:val="23"/>
-          <w:highlight w:val="white"/>
-        </w:rPr>
-        <w:tab/>
-      </w:r>
-    </w:p>
-    <w:p>
-      <w:pPr>
-        <w:ind w:left="0" w:hanging="2"/>
-        <w:rPr>
-          <w:rFonts w:ascii="Roboto" w:eastAsia="Roboto" w:hAnsi="Roboto" w:cs="Roboto"/>
-          <w:i/>
-          <w:sz w:val="23"/>
-          <w:szCs w:val="23"/>
-          <w:highlight w:val="white"/>
-        </w:rPr>
-      </w:pPr>
-      <w:bookmarkStart w:id="6" w:name="_heading=h.qoozn5b8rsgp" w:colFirst="0" w:colLast="0"/>
-      <w:bookmarkEnd w:id="6"/>
       <w:r>
         <w:rPr>
           <w:rFonts w:ascii="Roboto" w:eastAsia="Roboto" w:hAnsi="Roboto" w:cs="Roboto"/>
@@ -3436,15 +3328,15 @@
           <w:highlight w:val="white"/>
         </w:rPr>
       </w:pPr>
-      <w:bookmarkStart w:id="7" w:name="_heading=h.lsbyvunjllbi" w:colFirst="0" w:colLast="0"/>
+      <w:bookmarkStart w:id="6" w:name="_heading=h.lsbyvunjllbi" w:colFirst="0" w:colLast="0"/>
+      <w:bookmarkEnd w:id="6"/>
+    </w:p>
+    <w:p>
+      <w:pPr>
+        <w:ind w:left="0" w:hanging="2"/>
+      </w:pPr>
+      <w:bookmarkStart w:id="7" w:name="_heading=h.w8jy2ncdae6s" w:colFirst="0" w:colLast="0"/>
       <w:bookmarkEnd w:id="7"/>
-    </w:p>
-    <w:p>
-      <w:pPr>
-        <w:ind w:left="0" w:hanging="2"/>
-      </w:pPr>
-      <w:bookmarkStart w:id="8" w:name="_heading=h.w8jy2ncdae6s" w:colFirst="0" w:colLast="0"/>
-      <w:bookmarkEnd w:id="8"/>
     </w:p>
     <w:p>
       <w:pPr>
@@ -3492,7 +3384,53 @@
           <w:highlight w:val="white"/>
         </w:rPr>
       </w:pPr>
-      <w:bookmarkStart w:id="9" w:name="_heading=h.tg3kcn2le24q" w:colFirst="0" w:colLast="0"/>
+      <w:bookmarkStart w:id="8" w:name="_heading=h.tg3kcn2le24q" w:colFirst="0" w:colLast="0"/>
+      <w:bookmarkEnd w:id="8"/>
+      <w:r>
+        <w:rPr>
+          <w:rFonts w:ascii="Roboto" w:eastAsia="Roboto" w:hAnsi="Roboto" w:cs="Roboto"/>
+          <w:i/>
+          <w:sz w:val="23"/>
+          <w:szCs w:val="23"/>
+          <w:highlight w:val="white"/>
+        </w:rPr>
+        <w:t xml:space="preserve">The person who has all the functionalities is called admin or </w:t>
+      </w:r>
+      <w:proofErr w:type="spellStart"/>
+      <w:r>
+        <w:rPr>
+          <w:rFonts w:ascii="Roboto" w:eastAsia="Roboto" w:hAnsi="Roboto" w:cs="Roboto"/>
+          <w:i/>
+          <w:sz w:val="23"/>
+          <w:szCs w:val="23"/>
+          <w:highlight w:val="white"/>
+        </w:rPr>
+        <w:t>superuser</w:t>
+      </w:r>
+      <w:proofErr w:type="spellEnd"/>
+      <w:r>
+        <w:rPr>
+          <w:rFonts w:ascii="Roboto" w:eastAsia="Roboto" w:hAnsi="Roboto" w:cs="Roboto"/>
+          <w:i/>
+          <w:sz w:val="23"/>
+          <w:szCs w:val="23"/>
+          <w:highlight w:val="white"/>
+        </w:rPr>
+        <w:t>.</w:t>
+      </w:r>
+    </w:p>
+    <w:p>
+      <w:pPr>
+        <w:ind w:left="0" w:hanging="2"/>
+        <w:rPr>
+          <w:rFonts w:ascii="Roboto" w:eastAsia="Roboto" w:hAnsi="Roboto" w:cs="Roboto"/>
+          <w:i/>
+          <w:sz w:val="23"/>
+          <w:szCs w:val="23"/>
+          <w:highlight w:val="white"/>
+        </w:rPr>
+      </w:pPr>
+      <w:bookmarkStart w:id="9" w:name="_heading=h.gaoehyb3uz6y" w:colFirst="0" w:colLast="0"/>
       <w:bookmarkEnd w:id="9"/>
       <w:r>
         <w:rPr>
@@ -3502,10 +3440,12 @@
           <w:szCs w:val="23"/>
           <w:highlight w:val="white"/>
         </w:rPr>
-        <w:t xml:space="preserve">The person who has all the functionalities is called admin or </w:t>
-      </w:r>
-      <w:proofErr w:type="spellStart"/>
-      <w:r>
+        <w:t>The person who can only insert a new document in the system is called the document adder.</w:t>
+      </w:r>
+    </w:p>
+    <w:p>
+      <w:pPr>
+        <w:ind w:left="0" w:hanging="2"/>
         <w:rPr>
           <w:rFonts w:ascii="Roboto" w:eastAsia="Roboto" w:hAnsi="Roboto" w:cs="Roboto"/>
           <w:i/>
@@ -3513,9 +3453,9 @@
           <w:szCs w:val="23"/>
           <w:highlight w:val="white"/>
         </w:rPr>
-        <w:t>superuser</w:t>
-      </w:r>
-      <w:proofErr w:type="spellEnd"/>
+      </w:pPr>
+      <w:bookmarkStart w:id="10" w:name="_heading=h.88qgud20e17n" w:colFirst="0" w:colLast="0"/>
+      <w:bookmarkEnd w:id="10"/>
       <w:r>
         <w:rPr>
           <w:rFonts w:ascii="Roboto" w:eastAsia="Roboto" w:hAnsi="Roboto" w:cs="Roboto"/>
@@ -3524,7 +3464,7 @@
           <w:szCs w:val="23"/>
           <w:highlight w:val="white"/>
         </w:rPr>
-        <w:t>.</w:t>
+        <w:t>The person who can receive a document or dispatch a document is called the document controller.</w:t>
       </w:r>
     </w:p>
     <w:p>
@@ -3538,8 +3478,8 @@
           <w:highlight w:val="white"/>
         </w:rPr>
       </w:pPr>
-      <w:bookmarkStart w:id="10" w:name="_heading=h.gaoehyb3uz6y" w:colFirst="0" w:colLast="0"/>
-      <w:bookmarkEnd w:id="10"/>
+      <w:bookmarkStart w:id="11" w:name="_heading=h.752dgf3dzwni" w:colFirst="0" w:colLast="0"/>
+      <w:bookmarkEnd w:id="11"/>
       <w:r>
         <w:rPr>
           <w:rFonts w:ascii="Roboto" w:eastAsia="Roboto" w:hAnsi="Roboto" w:cs="Roboto"/>
@@ -3548,8 +3488,9 @@
           <w:szCs w:val="23"/>
           <w:highlight w:val="white"/>
         </w:rPr>
-        <w:t xml:space="preserve">The person who can only insert a new document </w:t>
-      </w:r>
+        <w:t xml:space="preserve">The person who can see all the documents in all the departments is known as the document in all </w:t>
+      </w:r>
+      <w:proofErr w:type="gramStart"/>
       <w:r>
         <w:rPr>
           <w:rFonts w:ascii="Roboto" w:eastAsia="Roboto" w:hAnsi="Roboto" w:cs="Roboto"/>
@@ -3558,12 +3499,10 @@
           <w:szCs w:val="23"/>
           <w:highlight w:val="white"/>
         </w:rPr>
-        <w:t>in the system is called the document adder.</w:t>
-      </w:r>
-    </w:p>
-    <w:p>
-      <w:pPr>
-        <w:ind w:left="0" w:hanging="2"/>
+        <w:t>departments .</w:t>
+      </w:r>
+      <w:proofErr w:type="gramEnd"/>
+      <w:r>
         <w:rPr>
           <w:rFonts w:ascii="Roboto" w:eastAsia="Roboto" w:hAnsi="Roboto" w:cs="Roboto"/>
           <w:i/>
@@ -3571,10 +3510,12 @@
           <w:szCs w:val="23"/>
           <w:highlight w:val="white"/>
         </w:rPr>
-      </w:pPr>
-      <w:bookmarkStart w:id="11" w:name="_heading=h.88qgud20e17n" w:colFirst="0" w:colLast="0"/>
-      <w:bookmarkEnd w:id="11"/>
-      <w:r>
+        <w:t xml:space="preserve"> </w:t>
+      </w:r>
+    </w:p>
+    <w:p>
+      <w:pPr>
+        <w:ind w:left="0" w:hanging="2"/>
         <w:rPr>
           <w:rFonts w:ascii="Roboto" w:eastAsia="Roboto" w:hAnsi="Roboto" w:cs="Roboto"/>
           <w:i/>
@@ -3582,12 +3523,10 @@
           <w:szCs w:val="23"/>
           <w:highlight w:val="white"/>
         </w:rPr>
-        <w:t>The person who can receive a document or dispatch a document is called the document controller.</w:t>
-      </w:r>
-    </w:p>
-    <w:p>
-      <w:pPr>
-        <w:ind w:left="0" w:hanging="2"/>
+      </w:pPr>
+      <w:bookmarkStart w:id="12" w:name="_heading=h.38z6ajt2pqov" w:colFirst="0" w:colLast="0"/>
+      <w:bookmarkEnd w:id="12"/>
+      <w:r>
         <w:rPr>
           <w:rFonts w:ascii="Roboto" w:eastAsia="Roboto" w:hAnsi="Roboto" w:cs="Roboto"/>
           <w:i/>
@@ -3595,88 +3534,21 @@
           <w:szCs w:val="23"/>
           <w:highlight w:val="white"/>
         </w:rPr>
-      </w:pPr>
-      <w:bookmarkStart w:id="12" w:name="_heading=h.752dgf3dzwni" w:colFirst="0" w:colLast="0"/>
-      <w:bookmarkEnd w:id="12"/>
-      <w:r>
-        <w:rPr>
-          <w:rFonts w:ascii="Roboto" w:eastAsia="Roboto" w:hAnsi="Roboto" w:cs="Roboto"/>
-          <w:i/>
+        <w:t>The person who can see in only the documents in his department is known as the document in the department.</w:t>
+      </w:r>
+    </w:p>
+    <w:p>
+      <w:pPr>
+        <w:ind w:left="0" w:hanging="2"/>
+        <w:rPr>
+          <w:rFonts w:ascii="Roboto" w:eastAsia="Roboto" w:hAnsi="Roboto" w:cs="Roboto"/>
           <w:sz w:val="23"/>
           <w:szCs w:val="23"/>
           <w:highlight w:val="white"/>
         </w:rPr>
-        <w:t xml:space="preserve">The person who can see all the documents in all the departments is known as the document in all </w:t>
-      </w:r>
-      <w:proofErr w:type="gramStart"/>
-      <w:r>
-        <w:rPr>
-          <w:rFonts w:ascii="Roboto" w:eastAsia="Roboto" w:hAnsi="Roboto" w:cs="Roboto"/>
-          <w:i/>
-          <w:sz w:val="23"/>
-          <w:szCs w:val="23"/>
-          <w:highlight w:val="white"/>
-        </w:rPr>
-        <w:t>departments .</w:t>
-      </w:r>
-      <w:proofErr w:type="gramEnd"/>
-      <w:r>
-        <w:rPr>
-          <w:rFonts w:ascii="Roboto" w:eastAsia="Roboto" w:hAnsi="Roboto" w:cs="Roboto"/>
-          <w:i/>
-          <w:sz w:val="23"/>
-          <w:szCs w:val="23"/>
-          <w:highlight w:val="white"/>
-        </w:rPr>
-        <w:t xml:space="preserve"> </w:t>
-      </w:r>
-    </w:p>
-    <w:p>
-      <w:pPr>
-        <w:ind w:left="0" w:hanging="2"/>
-        <w:rPr>
-          <w:rFonts w:ascii="Roboto" w:eastAsia="Roboto" w:hAnsi="Roboto" w:cs="Roboto"/>
-          <w:i/>
-          <w:sz w:val="23"/>
-          <w:szCs w:val="23"/>
-          <w:highlight w:val="white"/>
-        </w:rPr>
-      </w:pPr>
-      <w:bookmarkStart w:id="13" w:name="_heading=h.38z6ajt2pqov" w:colFirst="0" w:colLast="0"/>
+      </w:pPr>
+      <w:bookmarkStart w:id="13" w:name="_heading=h.zhu2xg1j9fm1" w:colFirst="0" w:colLast="0"/>
       <w:bookmarkEnd w:id="13"/>
-      <w:r>
-        <w:rPr>
-          <w:rFonts w:ascii="Roboto" w:eastAsia="Roboto" w:hAnsi="Roboto" w:cs="Roboto"/>
-          <w:i/>
-          <w:sz w:val="23"/>
-          <w:szCs w:val="23"/>
-          <w:highlight w:val="white"/>
-        </w:rPr>
-        <w:t>The p</w:t>
-      </w:r>
-      <w:r>
-        <w:rPr>
-          <w:rFonts w:ascii="Roboto" w:eastAsia="Roboto" w:hAnsi="Roboto" w:cs="Roboto"/>
-          <w:i/>
-          <w:sz w:val="23"/>
-          <w:szCs w:val="23"/>
-          <w:highlight w:val="white"/>
-        </w:rPr>
-        <w:t>erson who can see in only the documents in his department is known as the document in the department.</w:t>
-      </w:r>
-    </w:p>
-    <w:p>
-      <w:pPr>
-        <w:ind w:left="0" w:hanging="2"/>
-        <w:rPr>
-          <w:rFonts w:ascii="Roboto" w:eastAsia="Roboto" w:hAnsi="Roboto" w:cs="Roboto"/>
-          <w:sz w:val="23"/>
-          <w:szCs w:val="23"/>
-          <w:highlight w:val="white"/>
-        </w:rPr>
-      </w:pPr>
-      <w:bookmarkStart w:id="14" w:name="_heading=h.zhu2xg1j9fm1" w:colFirst="0" w:colLast="0"/>
-      <w:bookmarkEnd w:id="14"/>
     </w:p>
     <w:p>
       <w:pPr>
@@ -3741,8 +3613,9 @@
           <w:szCs w:val="23"/>
           <w:highlight w:val="white"/>
         </w:rPr>
-        <w:t xml:space="preserve"> admin and</w:t>
-      </w:r>
+        <w:t xml:space="preserve"> admin and all users must have access to the internet and have their personal computers with them to run this web application. If the user which adds a new document needs to add a new department </w:t>
+      </w:r>
+      <w:proofErr w:type="spellStart"/>
       <w:r>
         <w:rPr>
           <w:rFonts w:ascii="Roboto" w:eastAsia="Roboto" w:hAnsi="Roboto" w:cs="Roboto"/>
@@ -3751,9 +3624,9 @@
           <w:szCs w:val="23"/>
           <w:highlight w:val="white"/>
         </w:rPr>
-        <w:t xml:space="preserve"> all users must have access to the internet and have their personal computers with them to run this web application. If the user which adds a new document needs to add a new department </w:t>
-      </w:r>
-      <w:proofErr w:type="spellStart"/>
+        <w:t>etc</w:t>
+      </w:r>
+      <w:proofErr w:type="spellEnd"/>
       <w:r>
         <w:rPr>
           <w:rFonts w:ascii="Roboto" w:eastAsia="Roboto" w:hAnsi="Roboto" w:cs="Roboto"/>
@@ -3762,28 +3635,7 @@
           <w:szCs w:val="23"/>
           <w:highlight w:val="white"/>
         </w:rPr>
-        <w:t>etc</w:t>
-      </w:r>
-      <w:proofErr w:type="spellEnd"/>
-      <w:r>
-        <w:rPr>
-          <w:rFonts w:ascii="Roboto" w:eastAsia="Roboto" w:hAnsi="Roboto" w:cs="Roboto"/>
-          <w:i/>
-          <w:sz w:val="23"/>
-          <w:szCs w:val="23"/>
-          <w:highlight w:val="white"/>
-        </w:rPr>
-        <w:t xml:space="preserve"> must first forward that to the admin as he can only do that other u</w:t>
-      </w:r>
-      <w:r>
-        <w:rPr>
-          <w:rFonts w:ascii="Roboto" w:eastAsia="Roboto" w:hAnsi="Roboto" w:cs="Roboto"/>
-          <w:i/>
-          <w:sz w:val="23"/>
-          <w:szCs w:val="23"/>
-          <w:highlight w:val="white"/>
-        </w:rPr>
-        <w:t xml:space="preserve">sers don't have access </w:t>
+        <w:t xml:space="preserve"> must first forward that to the admin as he can only do that other users don't have access </w:t>
       </w:r>
       <w:proofErr w:type="spellStart"/>
       <w:r>
@@ -3935,7 +3787,6 @@
           <w:sz w:val="23"/>
           <w:szCs w:val="23"/>
         </w:rPr>
-        <w:lastRenderedPageBreak/>
         <w:t>Users can have one or more roles.</w:t>
       </w:r>
     </w:p>
@@ -4025,16 +3876,7 @@
           <w:szCs w:val="22"/>
         </w:rPr>
         <w:tab/>
-        <w:t>The below link takes you to a tutorial “how to use the sof</w:t>
-      </w:r>
-      <w:r>
-        <w:rPr>
-          <w:rFonts w:ascii="Arial" w:eastAsia="Arial" w:hAnsi="Arial" w:cs="Arial"/>
-          <w:i/>
-          <w:sz w:val="22"/>
-          <w:szCs w:val="22"/>
-        </w:rPr>
-        <w:t>tware”</w:t>
+        <w:t>The below link takes you to a tutorial “how to use the software”</w:t>
       </w:r>
     </w:p>
     <w:p>
@@ -4062,6 +3904,7 @@
           <w:sz w:val="22"/>
           <w:szCs w:val="22"/>
         </w:rPr>
+        <w:lastRenderedPageBreak/>
         <w:tab/>
       </w:r>
       <w:hyperlink r:id="rId14">
@@ -4105,76 +3948,8 @@
         </w:rPr>
         <w:tab/>
       </w:r>
-    </w:p>
-    <w:p>
-      <w:pPr>
-        <w:pBdr>
-          <w:top w:val="nil"/>
-          <w:left w:val="nil"/>
-          <w:bottom w:val="nil"/>
-          <w:right w:val="nil"/>
-          <w:between w:val="nil"/>
-        </w:pBdr>
-        <w:spacing w:line="240" w:lineRule="auto"/>
-        <w:ind w:left="0" w:hanging="2"/>
-        <w:rPr>
-          <w:rFonts w:ascii="Arial" w:eastAsia="Arial" w:hAnsi="Arial" w:cs="Arial"/>
-          <w:i/>
-          <w:sz w:val="22"/>
-          <w:szCs w:val="22"/>
-        </w:rPr>
-      </w:pPr>
-      <w:r>
-        <w:rPr>
-          <w:rFonts w:ascii="Arial" w:eastAsia="Arial" w:hAnsi="Arial" w:cs="Arial"/>
-          <w:i/>
-          <w:sz w:val="22"/>
-          <w:szCs w:val="22"/>
-        </w:rPr>
-        <w:tab/>
-        <w:t>You can also connect to our project manager</w:t>
-      </w:r>
-    </w:p>
-    <w:p>
-      <w:pPr>
-        <w:pBdr>
-          <w:top w:val="nil"/>
-          <w:left w:val="nil"/>
-          <w:bottom w:val="nil"/>
-          <w:right w:val="nil"/>
-          <w:between w:val="nil"/>
-        </w:pBdr>
-        <w:spacing w:line="240" w:lineRule="auto"/>
-        <w:ind w:left="0" w:hanging="2"/>
-        <w:rPr>
-          <w:rFonts w:ascii="Arial" w:eastAsia="Arial" w:hAnsi="Arial" w:cs="Arial"/>
-          <w:i/>
-          <w:sz w:val="22"/>
-          <w:szCs w:val="22"/>
-        </w:rPr>
-      </w:pPr>
-      <w:r>
-        <w:rPr>
-          <w:rFonts w:ascii="Arial" w:eastAsia="Arial" w:hAnsi="Arial" w:cs="Arial"/>
-          <w:i/>
-          <w:sz w:val="22"/>
-          <w:szCs w:val="22"/>
-        </w:rPr>
-        <w:tab/>
-      </w:r>
-      <w:hyperlink r:id="rId15">
-        <w:r>
-          <w:rPr>
-            <w:rFonts w:ascii="Arial" w:eastAsia="Arial" w:hAnsi="Arial" w:cs="Arial"/>
-            <w:i/>
-            <w:color w:val="1155CC"/>
-            <w:sz w:val="22"/>
-            <w:szCs w:val="22"/>
-            <w:u w:val="single"/>
-          </w:rPr>
-          <w:t>sameedrazi@gmail.com</w:t>
-        </w:r>
-      </w:hyperlink>
+      <w:bookmarkStart w:id="14" w:name="_GoBack"/>
+      <w:bookmarkEnd w:id="14"/>
     </w:p>
     <w:p>
       <w:pPr>
@@ -4205,10 +3980,7 @@
         <w:ind w:left="1" w:hanging="3"/>
       </w:pPr>
       <w:r>
-        <w:t>Assumptions and Dependen</w:t>
-      </w:r>
-      <w:r>
-        <w:t>cies</w:t>
+        <w:t>Assumptions and Dependencies</w:t>
       </w:r>
     </w:p>
     <w:p>
@@ -4567,7 +4339,7 @@
                     <pic:cNvPicPr preferRelativeResize="0"/>
                   </pic:nvPicPr>
                   <pic:blipFill>
-                    <a:blip r:embed="rId16"/>
+                    <a:blip r:embed="rId15"/>
                     <a:srcRect/>
                     <a:stretch>
                       <a:fillRect/>
@@ -4665,7 +4437,7 @@
                     <pic:cNvPicPr preferRelativeResize="0"/>
                   </pic:nvPicPr>
                   <pic:blipFill>
-                    <a:blip r:embed="rId17"/>
+                    <a:blip r:embed="rId16"/>
                     <a:srcRect/>
                     <a:stretch>
                       <a:fillRect/>
@@ -4752,7 +4524,7 @@
                     <pic:cNvPicPr preferRelativeResize="0"/>
                   </pic:nvPicPr>
                   <pic:blipFill>
-                    <a:blip r:embed="rId18"/>
+                    <a:blip r:embed="rId17"/>
                     <a:srcRect/>
                     <a:stretch>
                       <a:fillRect/>
@@ -4836,7 +4608,7 @@
                     <pic:cNvPicPr preferRelativeResize="0"/>
                   </pic:nvPicPr>
                   <pic:blipFill>
-                    <a:blip r:embed="rId19"/>
+                    <a:blip r:embed="rId18"/>
                     <a:srcRect/>
                     <a:stretch>
                       <a:fillRect/>
@@ -4919,7 +4691,7 @@
                     <pic:cNvPicPr preferRelativeResize="0"/>
                   </pic:nvPicPr>
                   <pic:blipFill>
-                    <a:blip r:embed="rId20"/>
+                    <a:blip r:embed="rId19"/>
                     <a:srcRect/>
                     <a:stretch>
                       <a:fillRect/>
@@ -5250,7 +5022,7 @@
                     <pic:cNvPicPr preferRelativeResize="0"/>
                   </pic:nvPicPr>
                   <pic:blipFill>
-                    <a:blip r:embed="rId21"/>
+                    <a:blip r:embed="rId20"/>
                     <a:srcRect/>
                     <a:stretch>
                       <a:fillRect/>
@@ -5307,7 +5079,7 @@
                     <pic:cNvPicPr preferRelativeResize="0"/>
                   </pic:nvPicPr>
                   <pic:blipFill>
-                    <a:blip r:embed="rId22"/>
+                    <a:blip r:embed="rId21"/>
                     <a:srcRect/>
                     <a:stretch>
                       <a:fillRect/>
@@ -5725,16 +5497,7 @@
           <w:sz w:val="22"/>
           <w:szCs w:val="22"/>
         </w:rPr>
-        <w:t>The com</w:t>
-      </w:r>
-      <w:r>
-        <w:rPr>
-          <w:rFonts w:ascii="Roboto" w:eastAsia="Roboto" w:hAnsi="Roboto" w:cs="Roboto"/>
-          <w:i/>
-          <w:sz w:val="22"/>
-          <w:szCs w:val="22"/>
-        </w:rPr>
-        <w:t xml:space="preserve">munication between the user and the server is secure as we are using spring security which needs some kind of token from the client which is done automatically using </w:t>
+        <w:t xml:space="preserve">The communication between the user and the server is secure as we are using spring security which needs some kind of token from the client which is done automatically using </w:t>
       </w:r>
       <w:proofErr w:type="spellStart"/>
       <w:r>
@@ -5754,16 +5517,7 @@
           <w:sz w:val="22"/>
           <w:szCs w:val="22"/>
         </w:rPr>
-        <w:t xml:space="preserve"> documents which are stored like a file system are encrypted so a secret key wo</w:t>
-      </w:r>
-      <w:r>
-        <w:rPr>
-          <w:rFonts w:ascii="Roboto" w:eastAsia="Roboto" w:hAnsi="Roboto" w:cs="Roboto"/>
-          <w:i/>
-          <w:sz w:val="22"/>
-          <w:szCs w:val="22"/>
-        </w:rPr>
-        <w:t>rd can only decrypt it.</w:t>
+        <w:t xml:space="preserve"> documents which are stored like a file system are encrypted so a secret key word can only decrypt it.</w:t>
       </w:r>
     </w:p>
     <w:p>
@@ -6639,7 +6393,7 @@
                     <pic:cNvPicPr preferRelativeResize="0"/>
                   </pic:nvPicPr>
                   <pic:blipFill>
-                    <a:blip r:embed="rId23"/>
+                    <a:blip r:embed="rId22"/>
                     <a:srcRect/>
                     <a:stretch>
                       <a:fillRect/>
@@ -6789,7 +6543,7 @@
                     <pic:cNvPicPr preferRelativeResize="0"/>
                   </pic:nvPicPr>
                   <pic:blipFill>
-                    <a:blip r:embed="rId24"/>
+                    <a:blip r:embed="rId23"/>
                     <a:srcRect/>
                     <a:stretch>
                       <a:fillRect/>
@@ -6983,7 +6737,7 @@
                     <pic:cNvPicPr preferRelativeResize="0"/>
                   </pic:nvPicPr>
                   <pic:blipFill>
-                    <a:blip r:embed="rId25"/>
+                    <a:blip r:embed="rId24"/>
                     <a:srcRect/>
                     <a:stretch>
                       <a:fillRect/>
@@ -7049,11 +6803,6 @@
           <w:color w:val="000000"/>
         </w:rPr>
         <w:tab/>
-      </w:r>
-      <w:r>
-        <w:rPr>
-          <w:color w:val="000000"/>
-        </w:rPr>
         <w:t>Description and Priority</w:t>
       </w:r>
     </w:p>
@@ -7894,17 +7643,7 @@
                 <w:sz w:val="22"/>
                 <w:szCs w:val="22"/>
               </w:rPr>
-              <w:t xml:space="preserve"> there are no validations then the system will insert the new</w:t>
-            </w:r>
-            <w:r>
-              <w:rPr>
-                <w:rFonts w:ascii="Arial" w:eastAsia="Arial" w:hAnsi="Arial" w:cs="Arial"/>
-                <w:i/>
-                <w:color w:val="A6A6A6"/>
-                <w:sz w:val="22"/>
-                <w:szCs w:val="22"/>
-              </w:rPr>
-              <w:t xml:space="preserve"> user in the database.</w:t>
+              <w:t xml:space="preserve"> there are no validations then the system will insert the new user in the database.</w:t>
             </w:r>
           </w:p>
         </w:tc>
@@ -8559,7 +8298,7 @@
                     <pic:cNvPicPr preferRelativeResize="0"/>
                   </pic:nvPicPr>
                   <pic:blipFill>
-                    <a:blip r:embed="rId26"/>
+                    <a:blip r:embed="rId25"/>
                     <a:srcRect/>
                     <a:stretch>
                       <a:fillRect/>
@@ -8788,7 +8527,7 @@
                     <pic:cNvPicPr preferRelativeResize="0"/>
                   </pic:nvPicPr>
                   <pic:blipFill>
-                    <a:blip r:embed="rId27"/>
+                    <a:blip r:embed="rId26"/>
                     <a:srcRect/>
                     <a:stretch>
                       <a:fillRect/>
@@ -8926,7 +8665,7 @@
                     <pic:cNvPicPr preferRelativeResize="0"/>
                   </pic:nvPicPr>
                   <pic:blipFill>
-                    <a:blip r:embed="rId28"/>
+                    <a:blip r:embed="rId27"/>
                     <a:srcRect/>
                     <a:stretch>
                       <a:fillRect/>
@@ -9221,7 +8960,6 @@
           <w:sz w:val="23"/>
           <w:szCs w:val="23"/>
         </w:rPr>
-        <w:lastRenderedPageBreak/>
         <w:t xml:space="preserve">User Transactions Collaboration </w:t>
       </w:r>
       <w:proofErr w:type="gramStart"/>
@@ -9305,7 +9043,7 @@
                     <pic:cNvPicPr preferRelativeResize="0"/>
                   </pic:nvPicPr>
                   <pic:blipFill>
-                    <a:blip r:embed="rId29"/>
+                    <a:blip r:embed="rId28"/>
                     <a:srcRect/>
                     <a:stretch>
                       <a:fillRect/>
@@ -9391,7 +9129,6 @@
           <w:sz w:val="22"/>
           <w:szCs w:val="22"/>
         </w:rPr>
-        <w:lastRenderedPageBreak/>
         <w:t xml:space="preserve">User Transactions State Chart </w:t>
       </w:r>
       <w:proofErr w:type="gramStart"/>
@@ -9469,7 +9206,7 @@
                     <pic:cNvPicPr preferRelativeResize="0"/>
                   </pic:nvPicPr>
                   <pic:blipFill>
-                    <a:blip r:embed="rId30"/>
+                    <a:blip r:embed="rId29"/>
                     <a:srcRect/>
                     <a:stretch>
                       <a:fillRect/>
@@ -9545,17 +9282,7 @@
           <w:szCs w:val="23"/>
           <w:highlight w:val="white"/>
         </w:rPr>
-        <w:t xml:space="preserve">The archive should provide the ability to handle (moderate, high, or very high – whichever applies to you) volumes of ingestion within time windows needed to provide the business with access to documents when needed within business processes. In addition, </w:t>
-      </w:r>
-      <w:r>
-        <w:rPr>
-          <w:rFonts w:ascii="Roboto" w:eastAsia="Roboto" w:hAnsi="Roboto" w:cs="Roboto"/>
-          <w:i/>
-          <w:sz w:val="23"/>
-          <w:szCs w:val="23"/>
-          <w:highlight w:val="white"/>
-        </w:rPr>
-        <w:t>the archive should provide reasonable response times for document search and retrieval, and the solution should have the ability to perform ingestion and archive functions without negatively impacting overall system performance for users.</w:t>
+        <w:t>The archive should provide the ability to handle (moderate, high, or very high – whichever applies to you) volumes of ingestion within time windows needed to provide the business with access to documents when needed within business processes. In addition, the archive should provide reasonable response times for document search and retrieval, and the solution should have the ability to perform ingestion and archive functions without negatively impacting overall system performance for users.</w:t>
       </w:r>
     </w:p>
     <w:p>
@@ -9595,18 +9322,7 @@
           <w:szCs w:val="23"/>
           <w:highlight w:val="white"/>
         </w:rPr>
-        <w:t>The archive should be able to retain documents for defined periods of time, taking into account legal, regulatory, fiscal, operational, and historical requirements. In addition, the archive should provide a suitable guarantee of aut</w:t>
-      </w:r>
-      <w:r>
-        <w:rPr>
-          <w:rFonts w:ascii="Roboto" w:eastAsia="Roboto" w:hAnsi="Roboto" w:cs="Roboto"/>
-          <w:b w:val="0"/>
-          <w:i/>
-          <w:sz w:val="23"/>
-          <w:szCs w:val="23"/>
-          <w:highlight w:val="white"/>
-        </w:rPr>
-        <w:t>henticity. Finally, (if this applies to you) the archive should provide the ability to retain information on unalterable storage platforms when needed (e.g. WORM storage for SEC 17a-4 compliance).</w:t>
+        <w:t>The archive should be able to retain documents for defined periods of time, taking into account legal, regulatory, fiscal, operational, and historical requirements. In addition, the archive should provide a suitable guarantee of authenticity. Finally, (if this applies to you) the archive should provide the ability to retain information on unalterable storage platforms when needed (e.g. WORM storage for SEC 17a-4 compliance).</w:t>
       </w:r>
     </w:p>
     <w:p>
@@ -9648,17 +9364,7 @@
           <w:szCs w:val="23"/>
           <w:highlight w:val="white"/>
         </w:rPr>
-        <w:t>The archive should have the ability t</w:t>
-      </w:r>
-      <w:r>
-        <w:rPr>
-          <w:rFonts w:ascii="Roboto" w:eastAsia="Roboto" w:hAnsi="Roboto" w:cs="Roboto"/>
-          <w:i/>
-          <w:sz w:val="23"/>
-          <w:szCs w:val="23"/>
-          <w:highlight w:val="white"/>
-        </w:rPr>
-        <w:t>o restrict access to documents, such as for documents that are private, confidential, privileged, secret, or essential to business continuity. This may include requirements for encryption of stored content.</w:t>
+        <w:t>The archive should have the ability to restrict access to documents, such as for documents that are private, confidential, privileged, secret, or essential to business continuity. This may include requirements for encryption of stored content.</w:t>
       </w:r>
     </w:p>
     <w:p>
@@ -9703,17 +9409,7 @@
           <w:szCs w:val="23"/>
           <w:highlight w:val="white"/>
         </w:rPr>
-        <w:t>The archive should</w:t>
-      </w:r>
-      <w:r>
-        <w:rPr>
-          <w:rFonts w:ascii="Roboto" w:eastAsia="Roboto" w:hAnsi="Roboto" w:cs="Roboto"/>
-          <w:i/>
-          <w:sz w:val="23"/>
-          <w:szCs w:val="23"/>
-          <w:highlight w:val="white"/>
-        </w:rPr>
-        <w:t xml:space="preserve"> provide a mechanism for authorized users to search for and retrieve documents. In addition, the archive should provide the ability for certain external users to retrieve documents, such as e-presentment for customers or agents.</w:t>
+        <w:t>The archive should provide a mechanism for authorized users to search for and retrieve documents. In addition, the archive should provide the ability for certain external users to retrieve documents, such as e-presentment for customers or agents.</w:t>
       </w:r>
     </w:p>
     <w:p>
@@ -9788,16 +9484,7 @@
           <w:sz w:val="23"/>
           <w:szCs w:val="23"/>
         </w:rPr>
-        <w:t>He</w:t>
-      </w:r>
-      <w:r>
-        <w:rPr>
-          <w:rFonts w:ascii="Roboto" w:eastAsia="Roboto" w:hAnsi="Roboto" w:cs="Roboto"/>
-          <w:i/>
-          <w:sz w:val="23"/>
-          <w:szCs w:val="23"/>
-        </w:rPr>
-        <w:t xml:space="preserve"> can add new users.</w:t>
+        <w:t>He can add new users.</w:t>
       </w:r>
     </w:p>
     <w:p>
@@ -10063,82 +9750,82 @@
           <w:sz w:val="23"/>
           <w:szCs w:val="23"/>
         </w:rPr>
+        <w:t>4.</w:t>
+      </w:r>
+      <w:r>
+        <w:rPr>
+          <w:rFonts w:ascii="Roboto" w:eastAsia="Roboto" w:hAnsi="Roboto" w:cs="Roboto"/>
+          <w:i/>
+          <w:sz w:val="23"/>
+          <w:szCs w:val="23"/>
+        </w:rPr>
+        <w:t xml:space="preserve"> </w:t>
+      </w:r>
+      <w:r>
+        <w:rPr>
+          <w:rFonts w:ascii="Roboto" w:eastAsia="Roboto" w:hAnsi="Roboto" w:cs="Roboto"/>
+          <w:b/>
+          <w:i/>
+          <w:sz w:val="23"/>
+          <w:szCs w:val="23"/>
+          <w:u w:val="single"/>
+        </w:rPr>
+        <w:t>Document Receiver</w:t>
+      </w:r>
+      <w:r>
+        <w:rPr>
+          <w:rFonts w:ascii="Roboto" w:eastAsia="Roboto" w:hAnsi="Roboto" w:cs="Roboto"/>
+          <w:i/>
+          <w:sz w:val="23"/>
+          <w:szCs w:val="23"/>
+          <w:u w:val="single"/>
+        </w:rPr>
+        <w:t xml:space="preserve"> </w:t>
+      </w:r>
+    </w:p>
+    <w:p>
+      <w:pPr>
+        <w:spacing w:line="276" w:lineRule="auto"/>
+        <w:ind w:left="0" w:hanging="2"/>
+        <w:rPr>
+          <w:rFonts w:ascii="Roboto" w:eastAsia="Roboto" w:hAnsi="Roboto" w:cs="Roboto"/>
+          <w:i/>
+          <w:sz w:val="23"/>
+          <w:szCs w:val="23"/>
+        </w:rPr>
+      </w:pPr>
+      <w:r>
+        <w:rPr>
+          <w:rFonts w:ascii="Roboto" w:eastAsia="Roboto" w:hAnsi="Roboto" w:cs="Roboto"/>
+          <w:i/>
+          <w:sz w:val="23"/>
+          <w:szCs w:val="23"/>
+        </w:rPr>
+        <w:t>He can receive documents and archive them back where they belong.</w:t>
+      </w:r>
+    </w:p>
+    <w:p>
+      <w:pPr>
+        <w:spacing w:line="276" w:lineRule="auto"/>
+        <w:ind w:left="0" w:hanging="2"/>
+        <w:rPr>
+          <w:rFonts w:ascii="Roboto" w:eastAsia="Roboto" w:hAnsi="Roboto" w:cs="Roboto"/>
+          <w:b/>
+          <w:i/>
+          <w:sz w:val="23"/>
+          <w:szCs w:val="23"/>
+          <w:u w:val="single"/>
+        </w:rPr>
+      </w:pPr>
+      <w:r>
+        <w:rPr>
+          <w:rFonts w:ascii="Roboto" w:eastAsia="Roboto" w:hAnsi="Roboto" w:cs="Roboto"/>
+          <w:b/>
+          <w:i/>
+          <w:sz w:val="23"/>
+          <w:szCs w:val="23"/>
+        </w:rPr>
         <w:lastRenderedPageBreak/>
-        <w:t>4.</w:t>
-      </w:r>
-      <w:r>
-        <w:rPr>
-          <w:rFonts w:ascii="Roboto" w:eastAsia="Roboto" w:hAnsi="Roboto" w:cs="Roboto"/>
-          <w:i/>
-          <w:sz w:val="23"/>
-          <w:szCs w:val="23"/>
-        </w:rPr>
-        <w:t xml:space="preserve"> </w:t>
-      </w:r>
-      <w:r>
-        <w:rPr>
-          <w:rFonts w:ascii="Roboto" w:eastAsia="Roboto" w:hAnsi="Roboto" w:cs="Roboto"/>
-          <w:b/>
-          <w:i/>
-          <w:sz w:val="23"/>
-          <w:szCs w:val="23"/>
-          <w:u w:val="single"/>
-        </w:rPr>
-        <w:t>Document Receiver</w:t>
-      </w:r>
-      <w:r>
-        <w:rPr>
-          <w:rFonts w:ascii="Roboto" w:eastAsia="Roboto" w:hAnsi="Roboto" w:cs="Roboto"/>
-          <w:i/>
-          <w:sz w:val="23"/>
-          <w:szCs w:val="23"/>
-          <w:u w:val="single"/>
-        </w:rPr>
-        <w:t xml:space="preserve"> </w:t>
-      </w:r>
-    </w:p>
-    <w:p>
-      <w:pPr>
-        <w:spacing w:line="276" w:lineRule="auto"/>
-        <w:ind w:left="0" w:hanging="2"/>
-        <w:rPr>
-          <w:rFonts w:ascii="Roboto" w:eastAsia="Roboto" w:hAnsi="Roboto" w:cs="Roboto"/>
-          <w:i/>
-          <w:sz w:val="23"/>
-          <w:szCs w:val="23"/>
-        </w:rPr>
-      </w:pPr>
-      <w:r>
-        <w:rPr>
-          <w:rFonts w:ascii="Roboto" w:eastAsia="Roboto" w:hAnsi="Roboto" w:cs="Roboto"/>
-          <w:i/>
-          <w:sz w:val="23"/>
-          <w:szCs w:val="23"/>
-        </w:rPr>
-        <w:t>He can receive documents and archive them back where they belong.</w:t>
-      </w:r>
-    </w:p>
-    <w:p>
-      <w:pPr>
-        <w:spacing w:line="276" w:lineRule="auto"/>
-        <w:ind w:left="0" w:hanging="2"/>
-        <w:rPr>
-          <w:rFonts w:ascii="Roboto" w:eastAsia="Roboto" w:hAnsi="Roboto" w:cs="Roboto"/>
-          <w:b/>
-          <w:i/>
-          <w:sz w:val="23"/>
-          <w:szCs w:val="23"/>
-          <w:u w:val="single"/>
-        </w:rPr>
-      </w:pPr>
-      <w:r>
-        <w:rPr>
-          <w:rFonts w:ascii="Roboto" w:eastAsia="Roboto" w:hAnsi="Roboto" w:cs="Roboto"/>
-          <w:b/>
-          <w:i/>
-          <w:sz w:val="23"/>
-          <w:szCs w:val="23"/>
-        </w:rPr>
         <w:t>5.</w:t>
       </w:r>
       <w:r>
@@ -10215,15 +9902,7 @@
           <w:sz w:val="28"/>
           <w:szCs w:val="28"/>
         </w:rPr>
-        <w:t>Oth</w:t>
-      </w:r>
-      <w:r>
-        <w:rPr>
-          <w:b/>
-          <w:sz w:val="28"/>
-          <w:szCs w:val="28"/>
-        </w:rPr>
-        <w:t>er Requirements</w:t>
+        <w:t>Other Requirements</w:t>
       </w:r>
     </w:p>
     <w:p>
@@ -10237,8 +9916,8 @@
           <w:szCs w:val="23"/>
         </w:rPr>
         <w:sectPr>
-          <w:headerReference w:type="default" r:id="rId31"/>
-          <w:footerReference w:type="default" r:id="rId32"/>
+          <w:headerReference w:type="default" r:id="rId30"/>
+          <w:footerReference w:type="default" r:id="rId31"/>
           <w:pgSz w:w="12240" w:h="15840"/>
           <w:pgMar w:top="1440" w:right="1440" w:bottom="1440" w:left="1440" w:header="720" w:footer="720" w:gutter="0"/>
           <w:cols w:space="720"/>
@@ -10294,7 +9973,7 @@
       </w:pPr>
     </w:p>
     <w:sectPr>
-      <w:headerReference w:type="default" r:id="rId33"/>
+      <w:headerReference w:type="default" r:id="rId32"/>
       <w:pgSz w:w="12240" w:h="15840"/>
       <w:pgMar w:top="1440" w:right="1296" w:bottom="1440" w:left="1296" w:header="720" w:footer="720" w:gutter="0"/>
       <w:pgNumType w:start="1"/>
@@ -10697,7 +10376,7 @@
         <w:sz w:val="20"/>
         <w:szCs w:val="20"/>
       </w:rPr>
-      <w:t>2</w:t>
+      <w:t>6</w:t>
     </w:r>
     <w:r>
       <w:rPr>

</xml_diff>